<commit_message>
updated text in summary overviews
</commit_message>
<xml_diff>
--- a/WeatherPy2_Summary_Overview.docx
+++ b/WeatherPy2_Summary_Overview.docx
@@ -112,7 +112,27 @@
           <w:sz w:val="21"/>
           <w:szCs w:val="21"/>
         </w:rPr>
-        <w:t>There is no relationship of city latitude and whether or not the weather conditions will be cloudy (r=.04)</w:t>
+        <w:t>There is no relationship of city latitude and whether or not the weather conditions will be cloudy (r=.0</w:t>
+      </w:r>
+      <w:r>
+        <w:rPr>
+          <w:rFonts w:ascii="&amp;quot" w:eastAsia="Times New Roman" w:hAnsi="&amp;quot" w:cs="Times New Roman"/>
+          <w:color w:val="000000"/>
+          <w:sz w:val="21"/>
+          <w:szCs w:val="21"/>
+        </w:rPr>
+        <w:t>2</w:t>
+      </w:r>
+      <w:bookmarkStart w:id="0" w:name="_GoBack"/>
+      <w:bookmarkEnd w:id="0"/>
+      <w:r>
+        <w:rPr>
+          <w:rFonts w:ascii="&amp;quot" w:eastAsia="Times New Roman" w:hAnsi="&amp;quot" w:cs="Times New Roman"/>
+          <w:color w:val="000000"/>
+          <w:sz w:val="21"/>
+          <w:szCs w:val="21"/>
+        </w:rPr>
+        <w:t>)</w:t>
       </w:r>
     </w:p>
     <w:p>
@@ -184,7 +204,25 @@
           <w:sz w:val="21"/>
           <w:szCs w:val="21"/>
         </w:rPr>
-        <w:t xml:space="preserve">Wind speed is not correlated with Latitude (r=-.02). More data pulls would need to be done, but the time of day a data pull is taken may impact the current wind speeds seen within cities across the Globe (data pulled at 8AM ET). </w:t>
+        <w:t>Wind speed is not correlated with Latitude (r=-.0</w:t>
+      </w:r>
+      <w:r>
+        <w:rPr>
+          <w:rFonts w:ascii="&amp;quot" w:eastAsia="Times New Roman" w:hAnsi="&amp;quot" w:cs="Times New Roman"/>
+          <w:color w:val="000000"/>
+          <w:sz w:val="21"/>
+          <w:szCs w:val="21"/>
+        </w:rPr>
+        <w:t>0</w:t>
+      </w:r>
+      <w:r>
+        <w:rPr>
+          <w:rFonts w:ascii="&amp;quot" w:eastAsia="Times New Roman" w:hAnsi="&amp;quot" w:cs="Times New Roman"/>
+          <w:color w:val="000000"/>
+          <w:sz w:val="21"/>
+          <w:szCs w:val="21"/>
+        </w:rPr>
+        <w:t xml:space="preserve">). More data pulls would need to be done, but the time of day a data pull is taken may impact the current wind speeds seen within cities across the Globe (data pulled at 8AM ET). </w:t>
       </w:r>
     </w:p>
     <w:p>
@@ -217,8 +255,6 @@
         </w:rPr>
         <w:t>Map of the Random Cities Generated (Google Map API)</w:t>
       </w:r>
-      <w:bookmarkStart w:id="0" w:name="_GoBack"/>
-      <w:bookmarkEnd w:id="0"/>
     </w:p>
     <w:p>
       <w:pPr>

</xml_diff>

<commit_message>
updated code for import collections on ad-hoc analyses
</commit_message>
<xml_diff>
--- a/WeatherPy2_Summary_Overview.docx
+++ b/WeatherPy2_Summary_Overview.docx
@@ -4,7 +4,110 @@
   <w:body>
     <w:p>
       <w:pPr>
-        <w:spacing w:before="419" w:after="0" w:line="270" w:lineRule="atLeast"/>
+        <w:pStyle w:val="Heading3"/>
+        <w:spacing w:before="419" w:beforeAutospacing="0" w:after="0" w:afterAutospacing="0" w:line="270" w:lineRule="atLeast"/>
+        <w:rPr>
+          <w:rFonts w:ascii="&amp;quot" w:hAnsi="&amp;quot"/>
+          <w:color w:val="000000"/>
+        </w:rPr>
+      </w:pPr>
+      <w:r>
+        <w:rPr>
+          <w:rFonts w:ascii="&amp;quot" w:hAnsi="&amp;quot"/>
+          <w:color w:val="000000"/>
+        </w:rPr>
+        <w:t>Summary Overview</w:t>
+      </w:r>
+      <w:hyperlink r:id="rId5" w:anchor="Summary-Overview" w:history="1">
+        <w:r>
+          <w:rPr>
+            <w:rStyle w:val="Hyperlink"/>
+            <w:rFonts w:ascii="&amp;quot" w:hAnsi="&amp;quot"/>
+            <w:color w:val="337AB7"/>
+          </w:rPr>
+          <w:t>¶</w:t>
+        </w:r>
+      </w:hyperlink>
+    </w:p>
+    <w:p>
+      <w:pPr>
+        <w:numPr>
+          <w:ilvl w:val="0"/>
+          <w:numId w:val="2"/>
+        </w:numPr>
+        <w:spacing w:before="100" w:beforeAutospacing="1" w:after="100" w:afterAutospacing="1" w:line="240" w:lineRule="auto"/>
+        <w:rPr>
+          <w:rFonts w:ascii="&amp;quot" w:hAnsi="&amp;quot"/>
+          <w:color w:val="000000"/>
+          <w:sz w:val="21"/>
+          <w:szCs w:val="21"/>
+        </w:rPr>
+      </w:pPr>
+      <w:r>
+        <w:rPr>
+          <w:rFonts w:ascii="&amp;quot" w:hAnsi="&amp;quot"/>
+          <w:color w:val="000000"/>
+          <w:sz w:val="21"/>
+          <w:szCs w:val="21"/>
+        </w:rPr>
+        <w:t>There is a correlation between the latitude and temperature at this time of year (r=-.75). As expected, cities that lie below the equator are warmer and those cities above the equator are colder. Roughly half of all of the city temperatures are 60 degrees (F) or higher. 44 of the coldest cities, with temperatures under 0 degrees (F) are located in Russia.</w:t>
+      </w:r>
+    </w:p>
+    <w:p>
+      <w:pPr>
+        <w:numPr>
+          <w:ilvl w:val="0"/>
+          <w:numId w:val="3"/>
+        </w:numPr>
+        <w:spacing w:before="100" w:beforeAutospacing="1" w:after="100" w:afterAutospacing="1" w:line="240" w:lineRule="auto"/>
+        <w:rPr>
+          <w:rFonts w:ascii="&amp;quot" w:hAnsi="&amp;quot"/>
+          <w:color w:val="000000"/>
+          <w:sz w:val="21"/>
+          <w:szCs w:val="21"/>
+        </w:rPr>
+      </w:pPr>
+      <w:r>
+        <w:rPr>
+          <w:rFonts w:ascii="&amp;quot" w:hAnsi="&amp;quot"/>
+          <w:color w:val="000000"/>
+          <w:sz w:val="21"/>
+          <w:szCs w:val="21"/>
+        </w:rPr>
+        <w:t>There is no relationship of city latitude and whether or not the weather conditions will be cloudy (r=.06)</w:t>
+      </w:r>
+    </w:p>
+    <w:p>
+      <w:pPr>
+        <w:numPr>
+          <w:ilvl w:val="0"/>
+          <w:numId w:val="4"/>
+        </w:numPr>
+        <w:spacing w:before="100" w:beforeAutospacing="1" w:after="100" w:afterAutospacing="1" w:line="240" w:lineRule="auto"/>
+        <w:rPr>
+          <w:rFonts w:ascii="&amp;quot" w:hAnsi="&amp;quot"/>
+          <w:color w:val="000000"/>
+          <w:sz w:val="21"/>
+          <w:szCs w:val="21"/>
+        </w:rPr>
+      </w:pPr>
+      <w:r>
+        <w:rPr>
+          <w:rFonts w:ascii="&amp;quot" w:hAnsi="&amp;quot"/>
+          <w:color w:val="000000"/>
+          <w:sz w:val="21"/>
+          <w:szCs w:val="21"/>
+        </w:rPr>
+        <w:t>There is no relationship of city latitude and humidity (r=.04). Perhaps no surprise, the least humid city locations in the World currently are in Africa: Gat, Sudan (in Northern Hemisphere) and Carnarvon, South Africa (Southern Hemisphere)</w:t>
+      </w:r>
+    </w:p>
+    <w:p>
+      <w:pPr>
+        <w:numPr>
+          <w:ilvl w:val="0"/>
+          <w:numId w:val="5"/>
+        </w:numPr>
+        <w:spacing w:before="419" w:beforeAutospacing="1" w:after="0" w:afterAutospacing="1" w:line="270" w:lineRule="atLeast"/>
         <w:outlineLvl w:val="2"/>
         <w:rPr>
           <w:rFonts w:ascii="&amp;quot" w:eastAsia="Times New Roman" w:hAnsi="&amp;quot" w:cs="Times New Roman"/>
@@ -17,244 +120,37 @@
       </w:pPr>
       <w:r>
         <w:rPr>
-          <w:rFonts w:ascii="&amp;quot" w:eastAsia="Times New Roman" w:hAnsi="&amp;quot" w:cs="Times New Roman"/>
-          <w:b/>
-          <w:bCs/>
-          <w:color w:val="000000"/>
-          <w:sz w:val="27"/>
-          <w:szCs w:val="27"/>
-        </w:rPr>
-        <w:t>Summary Overview</w:t>
-      </w:r>
-      <w:hyperlink r:id="rId5" w:anchor="Summary-Overview" w:history="1">
-        <w:r>
-          <w:rPr>
-            <w:rFonts w:ascii="&amp;quot" w:eastAsia="Times New Roman" w:hAnsi="&amp;quot" w:cs="Times New Roman"/>
-            <w:b/>
-            <w:bCs/>
-            <w:color w:val="337AB7"/>
-            <w:sz w:val="27"/>
-            <w:szCs w:val="27"/>
-            <w:u w:val="single"/>
-          </w:rPr>
-          <w:t>¶</w:t>
-        </w:r>
-      </w:hyperlink>
-    </w:p>
-    <w:p>
-      <w:pPr>
-        <w:spacing w:before="419" w:after="0" w:line="270" w:lineRule="atLeast"/>
-        <w:outlineLvl w:val="2"/>
-        <w:rPr>
-          <w:rFonts w:ascii="&amp;quot" w:eastAsia="Times New Roman" w:hAnsi="&amp;quot" w:cs="Times New Roman"/>
-          <w:b/>
-          <w:bCs/>
-          <w:color w:val="000000"/>
-          <w:sz w:val="27"/>
-          <w:szCs w:val="27"/>
-        </w:rPr>
-      </w:pPr>
-    </w:p>
-    <w:p>
-      <w:pPr>
-        <w:numPr>
-          <w:ilvl w:val="0"/>
-          <w:numId w:val="1"/>
-        </w:numPr>
-        <w:spacing w:after="0" w:line="240" w:lineRule="auto"/>
-        <w:rPr>
-          <w:rFonts w:ascii="&amp;quot" w:eastAsia="Times New Roman" w:hAnsi="&amp;quot" w:cs="Times New Roman"/>
+          <w:rFonts w:ascii="&amp;quot" w:hAnsi="&amp;quot"/>
           <w:color w:val="000000"/>
           <w:sz w:val="21"/>
           <w:szCs w:val="21"/>
         </w:rPr>
-      </w:pPr>
-      <w:r>
+        <w:t xml:space="preserve">Wind speed is not correlated with Latitude (r=-.00). More data pulls would need to be done, but the time of day a data pull is taken may impact the current wind speeds seen within cities across the Globe (data pulled at 8AM ET). </w:t>
+      </w:r>
+    </w:p>
+    <w:p>
+      <w:pPr>
+        <w:spacing w:after="0" w:line="240" w:lineRule="auto"/>
         <w:rPr>
           <w:rFonts w:ascii="&amp;quot" w:eastAsia="Times New Roman" w:hAnsi="&amp;quot" w:cs="Times New Roman"/>
+          <w:b/>
           <w:color w:val="000000"/>
           <w:sz w:val="21"/>
           <w:szCs w:val="21"/>
         </w:rPr>
-        <w:t>There is a correlation between the latitude and temperature at this time of year (r=.75). Cities that lie below the equator are warmer and those cities above the equator are colder.</w:t>
-      </w:r>
-    </w:p>
-    <w:p>
-      <w:pPr>
-        <w:spacing w:after="0" w:line="240" w:lineRule="auto"/>
-        <w:ind w:left="360"/>
-        <w:rPr>
-          <w:rFonts w:ascii="&amp;quot" w:eastAsia="Times New Roman" w:hAnsi="&amp;quot" w:cs="Times New Roman"/>
-          <w:color w:val="000000"/>
-          <w:sz w:val="21"/>
-          <w:szCs w:val="21"/>
-        </w:rPr>
-      </w:pPr>
-    </w:p>
-    <w:p>
-      <w:pPr>
-        <w:numPr>
-          <w:ilvl w:val="0"/>
-          <w:numId w:val="1"/>
-        </w:numPr>
-        <w:spacing w:after="0" w:line="240" w:lineRule="auto"/>
-        <w:rPr>
-          <w:rFonts w:ascii="&amp;quot" w:eastAsia="Times New Roman" w:hAnsi="&amp;quot" w:cs="Times New Roman"/>
-          <w:color w:val="000000"/>
-          <w:sz w:val="21"/>
-          <w:szCs w:val="21"/>
-        </w:rPr>
-      </w:pPr>
+      </w:pPr>
+      <w:bookmarkStart w:id="0" w:name="_GoBack"/>
       <w:r>
         <w:rPr>
           <w:rFonts w:ascii="&amp;quot" w:eastAsia="Times New Roman" w:hAnsi="&amp;quot" w:cs="Times New Roman"/>
-          <w:color w:val="000000"/>
-          <w:sz w:val="21"/>
-          <w:szCs w:val="21"/>
-        </w:rPr>
-        <w:t>There is no relationship of city latitude and whether or not the weather conditions will be cloudy (r=.0</w:t>
-      </w:r>
-      <w:r>
-        <w:rPr>
-          <w:rFonts w:ascii="&amp;quot" w:eastAsia="Times New Roman" w:hAnsi="&amp;quot" w:cs="Times New Roman"/>
-          <w:color w:val="000000"/>
-          <w:sz w:val="21"/>
-          <w:szCs w:val="21"/>
-        </w:rPr>
-        <w:t>2</w:t>
-      </w:r>
-      <w:bookmarkStart w:id="0" w:name="_GoBack"/>
-      <w:bookmarkEnd w:id="0"/>
-      <w:r>
-        <w:rPr>
-          <w:rFonts w:ascii="&amp;quot" w:eastAsia="Times New Roman" w:hAnsi="&amp;quot" w:cs="Times New Roman"/>
-          <w:color w:val="000000"/>
-          <w:sz w:val="21"/>
-          <w:szCs w:val="21"/>
-        </w:rPr>
-        <w:t>)</w:t>
-      </w:r>
-    </w:p>
-    <w:p>
-      <w:pPr>
-        <w:spacing w:after="0" w:line="240" w:lineRule="auto"/>
-        <w:ind w:left="360"/>
-        <w:rPr>
-          <w:rFonts w:ascii="&amp;quot" w:eastAsia="Times New Roman" w:hAnsi="&amp;quot" w:cs="Times New Roman"/>
-          <w:color w:val="000000"/>
-          <w:sz w:val="21"/>
-          <w:szCs w:val="21"/>
-        </w:rPr>
-      </w:pPr>
-    </w:p>
-    <w:p>
-      <w:pPr>
-        <w:numPr>
-          <w:ilvl w:val="0"/>
-          <w:numId w:val="1"/>
-        </w:numPr>
-        <w:spacing w:after="0" w:line="240" w:lineRule="auto"/>
-        <w:rPr>
-          <w:rFonts w:ascii="&amp;quot" w:eastAsia="Times New Roman" w:hAnsi="&amp;quot" w:cs="Times New Roman"/>
-          <w:color w:val="000000"/>
-          <w:sz w:val="21"/>
-          <w:szCs w:val="21"/>
-        </w:rPr>
-      </w:pPr>
-      <w:r>
-        <w:rPr>
-          <w:rFonts w:ascii="&amp;quot" w:eastAsia="Times New Roman" w:hAnsi="&amp;quot" w:cs="Times New Roman"/>
-          <w:color w:val="000000"/>
-          <w:sz w:val="21"/>
-          <w:szCs w:val="21"/>
-        </w:rPr>
-        <w:t>There is no relationship of city latitude and humidity (r=.04). Perhaps no surprise, the least humid city locations in the World currently are in Africa: Gat, Sudan (in Northern Hemisphere) and Carnarvon, South Africa (Southern Hemisphere)</w:t>
-      </w:r>
-    </w:p>
-    <w:p>
-      <w:pPr>
-        <w:spacing w:after="0" w:line="240" w:lineRule="auto"/>
-        <w:ind w:left="360"/>
-        <w:rPr>
-          <w:rFonts w:ascii="&amp;quot" w:eastAsia="Times New Roman" w:hAnsi="&amp;quot" w:cs="Times New Roman"/>
-          <w:color w:val="000000"/>
-          <w:sz w:val="21"/>
-          <w:szCs w:val="21"/>
-        </w:rPr>
-      </w:pPr>
-    </w:p>
-    <w:p>
-      <w:pPr>
-        <w:numPr>
-          <w:ilvl w:val="0"/>
-          <w:numId w:val="1"/>
-        </w:numPr>
-        <w:spacing w:after="0" w:line="240" w:lineRule="auto"/>
-        <w:rPr>
-          <w:rFonts w:ascii="&amp;quot" w:eastAsia="Times New Roman" w:hAnsi="&amp;quot" w:cs="Times New Roman"/>
-          <w:color w:val="000000"/>
-          <w:sz w:val="21"/>
-          <w:szCs w:val="21"/>
-        </w:rPr>
-      </w:pPr>
-      <w:r>
-        <w:rPr>
-          <w:rFonts w:ascii="&amp;quot" w:eastAsia="Times New Roman" w:hAnsi="&amp;quot" w:cs="Times New Roman"/>
-          <w:color w:val="000000"/>
-          <w:sz w:val="21"/>
-          <w:szCs w:val="21"/>
-        </w:rPr>
-        <w:t>Wind speed is not correlated with Latitude (r=-.0</w:t>
-      </w:r>
-      <w:r>
-        <w:rPr>
-          <w:rFonts w:ascii="&amp;quot" w:eastAsia="Times New Roman" w:hAnsi="&amp;quot" w:cs="Times New Roman"/>
-          <w:color w:val="000000"/>
-          <w:sz w:val="21"/>
-          <w:szCs w:val="21"/>
-        </w:rPr>
-        <w:t>0</w:t>
-      </w:r>
-      <w:r>
-        <w:rPr>
-          <w:rFonts w:ascii="&amp;quot" w:eastAsia="Times New Roman" w:hAnsi="&amp;quot" w:cs="Times New Roman"/>
-          <w:color w:val="000000"/>
-          <w:sz w:val="21"/>
-          <w:szCs w:val="21"/>
-        </w:rPr>
-        <w:t xml:space="preserve">). More data pulls would need to be done, but the time of day a data pull is taken may impact the current wind speeds seen within cities across the Globe (data pulled at 8AM ET). </w:t>
-      </w:r>
-    </w:p>
-    <w:p>
-      <w:pPr>
-        <w:pStyle w:val="ListParagraph"/>
-        <w:rPr>
-          <w:rFonts w:ascii="&amp;quot" w:eastAsia="Times New Roman" w:hAnsi="&amp;quot" w:cs="Times New Roman"/>
-          <w:color w:val="000000"/>
-          <w:sz w:val="21"/>
-          <w:szCs w:val="21"/>
-        </w:rPr>
-      </w:pPr>
-    </w:p>
-    <w:p>
-      <w:pPr>
-        <w:spacing w:after="0" w:line="240" w:lineRule="auto"/>
-        <w:rPr>
-          <w:rFonts w:ascii="&amp;quot" w:eastAsia="Times New Roman" w:hAnsi="&amp;quot" w:cs="Times New Roman"/>
-          <w:color w:val="000000"/>
-          <w:sz w:val="21"/>
-          <w:szCs w:val="21"/>
-        </w:rPr>
-      </w:pPr>
-      <w:r>
-        <w:rPr>
-          <w:rFonts w:ascii="&amp;quot" w:eastAsia="Times New Roman" w:hAnsi="&amp;quot" w:cs="Times New Roman"/>
+          <w:b/>
           <w:color w:val="000000"/>
           <w:sz w:val="21"/>
           <w:szCs w:val="21"/>
         </w:rPr>
         <w:t>Map of the Random Cities Generated (Google Map API)</w:t>
       </w:r>
+      <w:bookmarkEnd w:id="0"/>
     </w:p>
     <w:p>
       <w:pPr>
@@ -490,8 +386,616 @@
       </w:rPr>
     </w:lvl>
   </w:abstractNum>
+  <w:abstractNum w:abstractNumId="1" w15:restartNumberingAfterBreak="0">
+    <w:nsid w:val="20563D3D"/>
+    <w:multiLevelType w:val="multilevel"/>
+    <w:tmpl w:val="2502109C"/>
+    <w:lvl w:ilvl="0">
+      <w:start w:val="1"/>
+      <w:numFmt w:val="bullet"/>
+      <w:lvlText w:val=""/>
+      <w:lvlJc w:val="left"/>
+      <w:pPr>
+        <w:tabs>
+          <w:tab w:val="num" w:pos="720"/>
+        </w:tabs>
+        <w:ind w:left="720" w:hanging="360"/>
+      </w:pPr>
+      <w:rPr>
+        <w:rFonts w:ascii="Symbol" w:hAnsi="Symbol" w:hint="default"/>
+        <w:sz w:val="20"/>
+      </w:rPr>
+    </w:lvl>
+    <w:lvl w:ilvl="1" w:tentative="1">
+      <w:start w:val="1"/>
+      <w:numFmt w:val="bullet"/>
+      <w:lvlText w:val=""/>
+      <w:lvlJc w:val="left"/>
+      <w:pPr>
+        <w:tabs>
+          <w:tab w:val="num" w:pos="1440"/>
+        </w:tabs>
+        <w:ind w:left="1440" w:hanging="360"/>
+      </w:pPr>
+      <w:rPr>
+        <w:rFonts w:ascii="Symbol" w:hAnsi="Symbol" w:hint="default"/>
+        <w:sz w:val="20"/>
+      </w:rPr>
+    </w:lvl>
+    <w:lvl w:ilvl="2" w:tentative="1">
+      <w:start w:val="1"/>
+      <w:numFmt w:val="bullet"/>
+      <w:lvlText w:val=""/>
+      <w:lvlJc w:val="left"/>
+      <w:pPr>
+        <w:tabs>
+          <w:tab w:val="num" w:pos="2160"/>
+        </w:tabs>
+        <w:ind w:left="2160" w:hanging="360"/>
+      </w:pPr>
+      <w:rPr>
+        <w:rFonts w:ascii="Symbol" w:hAnsi="Symbol" w:hint="default"/>
+        <w:sz w:val="20"/>
+      </w:rPr>
+    </w:lvl>
+    <w:lvl w:ilvl="3" w:tentative="1">
+      <w:start w:val="1"/>
+      <w:numFmt w:val="bullet"/>
+      <w:lvlText w:val=""/>
+      <w:lvlJc w:val="left"/>
+      <w:pPr>
+        <w:tabs>
+          <w:tab w:val="num" w:pos="2880"/>
+        </w:tabs>
+        <w:ind w:left="2880" w:hanging="360"/>
+      </w:pPr>
+      <w:rPr>
+        <w:rFonts w:ascii="Symbol" w:hAnsi="Symbol" w:hint="default"/>
+        <w:sz w:val="20"/>
+      </w:rPr>
+    </w:lvl>
+    <w:lvl w:ilvl="4" w:tentative="1">
+      <w:start w:val="1"/>
+      <w:numFmt w:val="bullet"/>
+      <w:lvlText w:val=""/>
+      <w:lvlJc w:val="left"/>
+      <w:pPr>
+        <w:tabs>
+          <w:tab w:val="num" w:pos="3600"/>
+        </w:tabs>
+        <w:ind w:left="3600" w:hanging="360"/>
+      </w:pPr>
+      <w:rPr>
+        <w:rFonts w:ascii="Symbol" w:hAnsi="Symbol" w:hint="default"/>
+        <w:sz w:val="20"/>
+      </w:rPr>
+    </w:lvl>
+    <w:lvl w:ilvl="5" w:tentative="1">
+      <w:start w:val="1"/>
+      <w:numFmt w:val="bullet"/>
+      <w:lvlText w:val=""/>
+      <w:lvlJc w:val="left"/>
+      <w:pPr>
+        <w:tabs>
+          <w:tab w:val="num" w:pos="4320"/>
+        </w:tabs>
+        <w:ind w:left="4320" w:hanging="360"/>
+      </w:pPr>
+      <w:rPr>
+        <w:rFonts w:ascii="Symbol" w:hAnsi="Symbol" w:hint="default"/>
+        <w:sz w:val="20"/>
+      </w:rPr>
+    </w:lvl>
+    <w:lvl w:ilvl="6" w:tentative="1">
+      <w:start w:val="1"/>
+      <w:numFmt w:val="bullet"/>
+      <w:lvlText w:val=""/>
+      <w:lvlJc w:val="left"/>
+      <w:pPr>
+        <w:tabs>
+          <w:tab w:val="num" w:pos="5040"/>
+        </w:tabs>
+        <w:ind w:left="5040" w:hanging="360"/>
+      </w:pPr>
+      <w:rPr>
+        <w:rFonts w:ascii="Symbol" w:hAnsi="Symbol" w:hint="default"/>
+        <w:sz w:val="20"/>
+      </w:rPr>
+    </w:lvl>
+    <w:lvl w:ilvl="7" w:tentative="1">
+      <w:start w:val="1"/>
+      <w:numFmt w:val="bullet"/>
+      <w:lvlText w:val=""/>
+      <w:lvlJc w:val="left"/>
+      <w:pPr>
+        <w:tabs>
+          <w:tab w:val="num" w:pos="5760"/>
+        </w:tabs>
+        <w:ind w:left="5760" w:hanging="360"/>
+      </w:pPr>
+      <w:rPr>
+        <w:rFonts w:ascii="Symbol" w:hAnsi="Symbol" w:hint="default"/>
+        <w:sz w:val="20"/>
+      </w:rPr>
+    </w:lvl>
+    <w:lvl w:ilvl="8" w:tentative="1">
+      <w:start w:val="1"/>
+      <w:numFmt w:val="bullet"/>
+      <w:lvlText w:val=""/>
+      <w:lvlJc w:val="left"/>
+      <w:pPr>
+        <w:tabs>
+          <w:tab w:val="num" w:pos="6480"/>
+        </w:tabs>
+        <w:ind w:left="6480" w:hanging="360"/>
+      </w:pPr>
+      <w:rPr>
+        <w:rFonts w:ascii="Symbol" w:hAnsi="Symbol" w:hint="default"/>
+        <w:sz w:val="20"/>
+      </w:rPr>
+    </w:lvl>
+  </w:abstractNum>
+  <w:abstractNum w:abstractNumId="2" w15:restartNumberingAfterBreak="0">
+    <w:nsid w:val="2A4C5C61"/>
+    <w:multiLevelType w:val="multilevel"/>
+    <w:tmpl w:val="74C660A2"/>
+    <w:lvl w:ilvl="0">
+      <w:start w:val="1"/>
+      <w:numFmt w:val="bullet"/>
+      <w:lvlText w:val=""/>
+      <w:lvlJc w:val="left"/>
+      <w:pPr>
+        <w:tabs>
+          <w:tab w:val="num" w:pos="720"/>
+        </w:tabs>
+        <w:ind w:left="720" w:hanging="360"/>
+      </w:pPr>
+      <w:rPr>
+        <w:rFonts w:ascii="Symbol" w:hAnsi="Symbol" w:hint="default"/>
+        <w:sz w:val="20"/>
+      </w:rPr>
+    </w:lvl>
+    <w:lvl w:ilvl="1" w:tentative="1">
+      <w:start w:val="1"/>
+      <w:numFmt w:val="bullet"/>
+      <w:lvlText w:val=""/>
+      <w:lvlJc w:val="left"/>
+      <w:pPr>
+        <w:tabs>
+          <w:tab w:val="num" w:pos="1440"/>
+        </w:tabs>
+        <w:ind w:left="1440" w:hanging="360"/>
+      </w:pPr>
+      <w:rPr>
+        <w:rFonts w:ascii="Symbol" w:hAnsi="Symbol" w:hint="default"/>
+        <w:sz w:val="20"/>
+      </w:rPr>
+    </w:lvl>
+    <w:lvl w:ilvl="2" w:tentative="1">
+      <w:start w:val="1"/>
+      <w:numFmt w:val="bullet"/>
+      <w:lvlText w:val=""/>
+      <w:lvlJc w:val="left"/>
+      <w:pPr>
+        <w:tabs>
+          <w:tab w:val="num" w:pos="2160"/>
+        </w:tabs>
+        <w:ind w:left="2160" w:hanging="360"/>
+      </w:pPr>
+      <w:rPr>
+        <w:rFonts w:ascii="Symbol" w:hAnsi="Symbol" w:hint="default"/>
+        <w:sz w:val="20"/>
+      </w:rPr>
+    </w:lvl>
+    <w:lvl w:ilvl="3" w:tentative="1">
+      <w:start w:val="1"/>
+      <w:numFmt w:val="bullet"/>
+      <w:lvlText w:val=""/>
+      <w:lvlJc w:val="left"/>
+      <w:pPr>
+        <w:tabs>
+          <w:tab w:val="num" w:pos="2880"/>
+        </w:tabs>
+        <w:ind w:left="2880" w:hanging="360"/>
+      </w:pPr>
+      <w:rPr>
+        <w:rFonts w:ascii="Symbol" w:hAnsi="Symbol" w:hint="default"/>
+        <w:sz w:val="20"/>
+      </w:rPr>
+    </w:lvl>
+    <w:lvl w:ilvl="4" w:tentative="1">
+      <w:start w:val="1"/>
+      <w:numFmt w:val="bullet"/>
+      <w:lvlText w:val=""/>
+      <w:lvlJc w:val="left"/>
+      <w:pPr>
+        <w:tabs>
+          <w:tab w:val="num" w:pos="3600"/>
+        </w:tabs>
+        <w:ind w:left="3600" w:hanging="360"/>
+      </w:pPr>
+      <w:rPr>
+        <w:rFonts w:ascii="Symbol" w:hAnsi="Symbol" w:hint="default"/>
+        <w:sz w:val="20"/>
+      </w:rPr>
+    </w:lvl>
+    <w:lvl w:ilvl="5" w:tentative="1">
+      <w:start w:val="1"/>
+      <w:numFmt w:val="bullet"/>
+      <w:lvlText w:val=""/>
+      <w:lvlJc w:val="left"/>
+      <w:pPr>
+        <w:tabs>
+          <w:tab w:val="num" w:pos="4320"/>
+        </w:tabs>
+        <w:ind w:left="4320" w:hanging="360"/>
+      </w:pPr>
+      <w:rPr>
+        <w:rFonts w:ascii="Symbol" w:hAnsi="Symbol" w:hint="default"/>
+        <w:sz w:val="20"/>
+      </w:rPr>
+    </w:lvl>
+    <w:lvl w:ilvl="6" w:tentative="1">
+      <w:start w:val="1"/>
+      <w:numFmt w:val="bullet"/>
+      <w:lvlText w:val=""/>
+      <w:lvlJc w:val="left"/>
+      <w:pPr>
+        <w:tabs>
+          <w:tab w:val="num" w:pos="5040"/>
+        </w:tabs>
+        <w:ind w:left="5040" w:hanging="360"/>
+      </w:pPr>
+      <w:rPr>
+        <w:rFonts w:ascii="Symbol" w:hAnsi="Symbol" w:hint="default"/>
+        <w:sz w:val="20"/>
+      </w:rPr>
+    </w:lvl>
+    <w:lvl w:ilvl="7" w:tentative="1">
+      <w:start w:val="1"/>
+      <w:numFmt w:val="bullet"/>
+      <w:lvlText w:val=""/>
+      <w:lvlJc w:val="left"/>
+      <w:pPr>
+        <w:tabs>
+          <w:tab w:val="num" w:pos="5760"/>
+        </w:tabs>
+        <w:ind w:left="5760" w:hanging="360"/>
+      </w:pPr>
+      <w:rPr>
+        <w:rFonts w:ascii="Symbol" w:hAnsi="Symbol" w:hint="default"/>
+        <w:sz w:val="20"/>
+      </w:rPr>
+    </w:lvl>
+    <w:lvl w:ilvl="8" w:tentative="1">
+      <w:start w:val="1"/>
+      <w:numFmt w:val="bullet"/>
+      <w:lvlText w:val=""/>
+      <w:lvlJc w:val="left"/>
+      <w:pPr>
+        <w:tabs>
+          <w:tab w:val="num" w:pos="6480"/>
+        </w:tabs>
+        <w:ind w:left="6480" w:hanging="360"/>
+      </w:pPr>
+      <w:rPr>
+        <w:rFonts w:ascii="Symbol" w:hAnsi="Symbol" w:hint="default"/>
+        <w:sz w:val="20"/>
+      </w:rPr>
+    </w:lvl>
+  </w:abstractNum>
+  <w:abstractNum w:abstractNumId="3" w15:restartNumberingAfterBreak="0">
+    <w:nsid w:val="3C8E63B4"/>
+    <w:multiLevelType w:val="multilevel"/>
+    <w:tmpl w:val="9878E0B4"/>
+    <w:lvl w:ilvl="0">
+      <w:start w:val="1"/>
+      <w:numFmt w:val="bullet"/>
+      <w:lvlText w:val=""/>
+      <w:lvlJc w:val="left"/>
+      <w:pPr>
+        <w:tabs>
+          <w:tab w:val="num" w:pos="720"/>
+        </w:tabs>
+        <w:ind w:left="720" w:hanging="360"/>
+      </w:pPr>
+      <w:rPr>
+        <w:rFonts w:ascii="Symbol" w:hAnsi="Symbol" w:hint="default"/>
+        <w:sz w:val="20"/>
+      </w:rPr>
+    </w:lvl>
+    <w:lvl w:ilvl="1" w:tentative="1">
+      <w:start w:val="1"/>
+      <w:numFmt w:val="bullet"/>
+      <w:lvlText w:val=""/>
+      <w:lvlJc w:val="left"/>
+      <w:pPr>
+        <w:tabs>
+          <w:tab w:val="num" w:pos="1440"/>
+        </w:tabs>
+        <w:ind w:left="1440" w:hanging="360"/>
+      </w:pPr>
+      <w:rPr>
+        <w:rFonts w:ascii="Symbol" w:hAnsi="Symbol" w:hint="default"/>
+        <w:sz w:val="20"/>
+      </w:rPr>
+    </w:lvl>
+    <w:lvl w:ilvl="2" w:tentative="1">
+      <w:start w:val="1"/>
+      <w:numFmt w:val="bullet"/>
+      <w:lvlText w:val=""/>
+      <w:lvlJc w:val="left"/>
+      <w:pPr>
+        <w:tabs>
+          <w:tab w:val="num" w:pos="2160"/>
+        </w:tabs>
+        <w:ind w:left="2160" w:hanging="360"/>
+      </w:pPr>
+      <w:rPr>
+        <w:rFonts w:ascii="Symbol" w:hAnsi="Symbol" w:hint="default"/>
+        <w:sz w:val="20"/>
+      </w:rPr>
+    </w:lvl>
+    <w:lvl w:ilvl="3" w:tentative="1">
+      <w:start w:val="1"/>
+      <w:numFmt w:val="bullet"/>
+      <w:lvlText w:val=""/>
+      <w:lvlJc w:val="left"/>
+      <w:pPr>
+        <w:tabs>
+          <w:tab w:val="num" w:pos="2880"/>
+        </w:tabs>
+        <w:ind w:left="2880" w:hanging="360"/>
+      </w:pPr>
+      <w:rPr>
+        <w:rFonts w:ascii="Symbol" w:hAnsi="Symbol" w:hint="default"/>
+        <w:sz w:val="20"/>
+      </w:rPr>
+    </w:lvl>
+    <w:lvl w:ilvl="4" w:tentative="1">
+      <w:start w:val="1"/>
+      <w:numFmt w:val="bullet"/>
+      <w:lvlText w:val=""/>
+      <w:lvlJc w:val="left"/>
+      <w:pPr>
+        <w:tabs>
+          <w:tab w:val="num" w:pos="3600"/>
+        </w:tabs>
+        <w:ind w:left="3600" w:hanging="360"/>
+      </w:pPr>
+      <w:rPr>
+        <w:rFonts w:ascii="Symbol" w:hAnsi="Symbol" w:hint="default"/>
+        <w:sz w:val="20"/>
+      </w:rPr>
+    </w:lvl>
+    <w:lvl w:ilvl="5" w:tentative="1">
+      <w:start w:val="1"/>
+      <w:numFmt w:val="bullet"/>
+      <w:lvlText w:val=""/>
+      <w:lvlJc w:val="left"/>
+      <w:pPr>
+        <w:tabs>
+          <w:tab w:val="num" w:pos="4320"/>
+        </w:tabs>
+        <w:ind w:left="4320" w:hanging="360"/>
+      </w:pPr>
+      <w:rPr>
+        <w:rFonts w:ascii="Symbol" w:hAnsi="Symbol" w:hint="default"/>
+        <w:sz w:val="20"/>
+      </w:rPr>
+    </w:lvl>
+    <w:lvl w:ilvl="6" w:tentative="1">
+      <w:start w:val="1"/>
+      <w:numFmt w:val="bullet"/>
+      <w:lvlText w:val=""/>
+      <w:lvlJc w:val="left"/>
+      <w:pPr>
+        <w:tabs>
+          <w:tab w:val="num" w:pos="5040"/>
+        </w:tabs>
+        <w:ind w:left="5040" w:hanging="360"/>
+      </w:pPr>
+      <w:rPr>
+        <w:rFonts w:ascii="Symbol" w:hAnsi="Symbol" w:hint="default"/>
+        <w:sz w:val="20"/>
+      </w:rPr>
+    </w:lvl>
+    <w:lvl w:ilvl="7" w:tentative="1">
+      <w:start w:val="1"/>
+      <w:numFmt w:val="bullet"/>
+      <w:lvlText w:val=""/>
+      <w:lvlJc w:val="left"/>
+      <w:pPr>
+        <w:tabs>
+          <w:tab w:val="num" w:pos="5760"/>
+        </w:tabs>
+        <w:ind w:left="5760" w:hanging="360"/>
+      </w:pPr>
+      <w:rPr>
+        <w:rFonts w:ascii="Symbol" w:hAnsi="Symbol" w:hint="default"/>
+        <w:sz w:val="20"/>
+      </w:rPr>
+    </w:lvl>
+    <w:lvl w:ilvl="8" w:tentative="1">
+      <w:start w:val="1"/>
+      <w:numFmt w:val="bullet"/>
+      <w:lvlText w:val=""/>
+      <w:lvlJc w:val="left"/>
+      <w:pPr>
+        <w:tabs>
+          <w:tab w:val="num" w:pos="6480"/>
+        </w:tabs>
+        <w:ind w:left="6480" w:hanging="360"/>
+      </w:pPr>
+      <w:rPr>
+        <w:rFonts w:ascii="Symbol" w:hAnsi="Symbol" w:hint="default"/>
+        <w:sz w:val="20"/>
+      </w:rPr>
+    </w:lvl>
+  </w:abstractNum>
+  <w:abstractNum w:abstractNumId="4" w15:restartNumberingAfterBreak="0">
+    <w:nsid w:val="4C226D8B"/>
+    <w:multiLevelType w:val="multilevel"/>
+    <w:tmpl w:val="84309E30"/>
+    <w:lvl w:ilvl="0">
+      <w:start w:val="1"/>
+      <w:numFmt w:val="bullet"/>
+      <w:lvlText w:val=""/>
+      <w:lvlJc w:val="left"/>
+      <w:pPr>
+        <w:tabs>
+          <w:tab w:val="num" w:pos="720"/>
+        </w:tabs>
+        <w:ind w:left="720" w:hanging="360"/>
+      </w:pPr>
+      <w:rPr>
+        <w:rFonts w:ascii="Symbol" w:hAnsi="Symbol" w:hint="default"/>
+        <w:sz w:val="20"/>
+      </w:rPr>
+    </w:lvl>
+    <w:lvl w:ilvl="1" w:tentative="1">
+      <w:start w:val="1"/>
+      <w:numFmt w:val="bullet"/>
+      <w:lvlText w:val=""/>
+      <w:lvlJc w:val="left"/>
+      <w:pPr>
+        <w:tabs>
+          <w:tab w:val="num" w:pos="1440"/>
+        </w:tabs>
+        <w:ind w:left="1440" w:hanging="360"/>
+      </w:pPr>
+      <w:rPr>
+        <w:rFonts w:ascii="Symbol" w:hAnsi="Symbol" w:hint="default"/>
+        <w:sz w:val="20"/>
+      </w:rPr>
+    </w:lvl>
+    <w:lvl w:ilvl="2" w:tentative="1">
+      <w:start w:val="1"/>
+      <w:numFmt w:val="bullet"/>
+      <w:lvlText w:val=""/>
+      <w:lvlJc w:val="left"/>
+      <w:pPr>
+        <w:tabs>
+          <w:tab w:val="num" w:pos="2160"/>
+        </w:tabs>
+        <w:ind w:left="2160" w:hanging="360"/>
+      </w:pPr>
+      <w:rPr>
+        <w:rFonts w:ascii="Symbol" w:hAnsi="Symbol" w:hint="default"/>
+        <w:sz w:val="20"/>
+      </w:rPr>
+    </w:lvl>
+    <w:lvl w:ilvl="3" w:tentative="1">
+      <w:start w:val="1"/>
+      <w:numFmt w:val="bullet"/>
+      <w:lvlText w:val=""/>
+      <w:lvlJc w:val="left"/>
+      <w:pPr>
+        <w:tabs>
+          <w:tab w:val="num" w:pos="2880"/>
+        </w:tabs>
+        <w:ind w:left="2880" w:hanging="360"/>
+      </w:pPr>
+      <w:rPr>
+        <w:rFonts w:ascii="Symbol" w:hAnsi="Symbol" w:hint="default"/>
+        <w:sz w:val="20"/>
+      </w:rPr>
+    </w:lvl>
+    <w:lvl w:ilvl="4" w:tentative="1">
+      <w:start w:val="1"/>
+      <w:numFmt w:val="bullet"/>
+      <w:lvlText w:val=""/>
+      <w:lvlJc w:val="left"/>
+      <w:pPr>
+        <w:tabs>
+          <w:tab w:val="num" w:pos="3600"/>
+        </w:tabs>
+        <w:ind w:left="3600" w:hanging="360"/>
+      </w:pPr>
+      <w:rPr>
+        <w:rFonts w:ascii="Symbol" w:hAnsi="Symbol" w:hint="default"/>
+        <w:sz w:val="20"/>
+      </w:rPr>
+    </w:lvl>
+    <w:lvl w:ilvl="5" w:tentative="1">
+      <w:start w:val="1"/>
+      <w:numFmt w:val="bullet"/>
+      <w:lvlText w:val=""/>
+      <w:lvlJc w:val="left"/>
+      <w:pPr>
+        <w:tabs>
+          <w:tab w:val="num" w:pos="4320"/>
+        </w:tabs>
+        <w:ind w:left="4320" w:hanging="360"/>
+      </w:pPr>
+      <w:rPr>
+        <w:rFonts w:ascii="Symbol" w:hAnsi="Symbol" w:hint="default"/>
+        <w:sz w:val="20"/>
+      </w:rPr>
+    </w:lvl>
+    <w:lvl w:ilvl="6" w:tentative="1">
+      <w:start w:val="1"/>
+      <w:numFmt w:val="bullet"/>
+      <w:lvlText w:val=""/>
+      <w:lvlJc w:val="left"/>
+      <w:pPr>
+        <w:tabs>
+          <w:tab w:val="num" w:pos="5040"/>
+        </w:tabs>
+        <w:ind w:left="5040" w:hanging="360"/>
+      </w:pPr>
+      <w:rPr>
+        <w:rFonts w:ascii="Symbol" w:hAnsi="Symbol" w:hint="default"/>
+        <w:sz w:val="20"/>
+      </w:rPr>
+    </w:lvl>
+    <w:lvl w:ilvl="7" w:tentative="1">
+      <w:start w:val="1"/>
+      <w:numFmt w:val="bullet"/>
+      <w:lvlText w:val=""/>
+      <w:lvlJc w:val="left"/>
+      <w:pPr>
+        <w:tabs>
+          <w:tab w:val="num" w:pos="5760"/>
+        </w:tabs>
+        <w:ind w:left="5760" w:hanging="360"/>
+      </w:pPr>
+      <w:rPr>
+        <w:rFonts w:ascii="Symbol" w:hAnsi="Symbol" w:hint="default"/>
+        <w:sz w:val="20"/>
+      </w:rPr>
+    </w:lvl>
+    <w:lvl w:ilvl="8" w:tentative="1">
+      <w:start w:val="1"/>
+      <w:numFmt w:val="bullet"/>
+      <w:lvlText w:val=""/>
+      <w:lvlJc w:val="left"/>
+      <w:pPr>
+        <w:tabs>
+          <w:tab w:val="num" w:pos="6480"/>
+        </w:tabs>
+        <w:ind w:left="6480" w:hanging="360"/>
+      </w:pPr>
+      <w:rPr>
+        <w:rFonts w:ascii="Symbol" w:hAnsi="Symbol" w:hint="default"/>
+        <w:sz w:val="20"/>
+      </w:rPr>
+    </w:lvl>
+  </w:abstractNum>
   <w:num w:numId="1">
     <w:abstractNumId w:val="0"/>
+  </w:num>
+  <w:num w:numId="2">
+    <w:abstractNumId w:val="2"/>
+  </w:num>
+  <w:num w:numId="3">
+    <w:abstractNumId w:val="4"/>
+  </w:num>
+  <w:num w:numId="4">
+    <w:abstractNumId w:val="1"/>
+  </w:num>
+  <w:num w:numId="5">
+    <w:abstractNumId w:val="3"/>
   </w:num>
 </w:numbering>
 </file>

</xml_diff>